<commit_message>
Added repo url to documentation
</commit_message>
<xml_diff>
--- a/Documentazione_caso_di_studio.docx
+++ b/Documentazione_caso_di_studio.docx
@@ -316,7 +316,93 @@
           <w:sz w:val="24"/>
           <w:szCs w:val="24"/>
         </w:rPr>
-        <w:t xml:space="preserve"> – email: r.gasbarro1@studenti.uniba.it</w:t>
+        <w:t xml:space="preserve"> – </w:t>
+      </w:r>
+      <w:proofErr w:type="gramStart"/>
+      <w:r>
+        <w:rPr>
+          <w:rFonts w:cstheme="minorHAnsi"/>
+          <w:sz w:val="24"/>
+          <w:szCs w:val="24"/>
+        </w:rPr>
+        <w:t>email</w:t>
+      </w:r>
+      <w:proofErr w:type="gramEnd"/>
+      <w:r>
+        <w:rPr>
+          <w:rFonts w:cstheme="minorHAnsi"/>
+          <w:sz w:val="24"/>
+          <w:szCs w:val="24"/>
+        </w:rPr>
+        <w:t xml:space="preserve">: </w:t>
+      </w:r>
+      <w:hyperlink r:id="rId8" w:history="1">
+        <w:r>
+          <w:rPr>
+            <w:rStyle w:val="Collegamentoipertestuale"/>
+            <w:rFonts w:cstheme="minorHAnsi"/>
+            <w:sz w:val="24"/>
+            <w:szCs w:val="24"/>
+          </w:rPr>
+          <w:t>r.gasbarro1@studenti.uniba.it</w:t>
+        </w:r>
+      </w:hyperlink>
+    </w:p>
+    <w:p>
+      <w:pPr>
+        <w:jc w:val="center"/>
+        <w:rPr>
+          <w:rFonts w:cstheme="minorHAnsi"/>
+          <w:sz w:val="24"/>
+          <w:szCs w:val="24"/>
+        </w:rPr>
+      </w:pPr>
+    </w:p>
+    <w:p>
+      <w:pPr>
+        <w:jc w:val="center"/>
+        <w:rPr>
+          <w:rFonts w:cstheme="minorHAnsi"/>
+          <w:sz w:val="32"/>
+          <w:szCs w:val="32"/>
+        </w:rPr>
+      </w:pPr>
+    </w:p>
+    <w:p>
+      <w:pPr>
+        <w:jc w:val="center"/>
+        <w:rPr>
+          <w:rFonts w:cstheme="minorHAnsi"/>
+          <w:sz w:val="32"/>
+          <w:szCs w:val="32"/>
+        </w:rPr>
+      </w:pPr>
+      <w:r>
+        <w:rPr>
+          <w:rFonts w:cstheme="minorHAnsi"/>
+          <w:sz w:val="32"/>
+          <w:szCs w:val="32"/>
+        </w:rPr>
+        <w:t xml:space="preserve">Repository GitHub: </w:t>
+      </w:r>
+      <w:hyperlink r:id="rId9" w:history="1">
+        <w:r>
+          <w:rPr>
+            <w:rStyle w:val="Collegamentoipertestuale"/>
+            <w:rFonts w:cstheme="minorHAnsi"/>
+            <w:sz w:val="32"/>
+            <w:szCs w:val="32"/>
+          </w:rPr>
+          <w:t>https://github.com/robertogasbarro/icon2021</w:t>
+        </w:r>
+      </w:hyperlink>
+      <w:r>
+        <w:rPr>
+          <w:rFonts w:cstheme="minorHAnsi"/>
+          <w:sz w:val="32"/>
+          <w:szCs w:val="32"/>
+        </w:rPr>
+        <w:t xml:space="preserve"> </w:t>
       </w:r>
     </w:p>
     <w:p>
@@ -678,7 +764,7 @@
         </w:rPr>
         <w:t xml:space="preserve">Pyswip, per l’interazione con il programma SWI-Prolog (richiede la presenza del software SWI-Prolog sulla propria macchina: </w:t>
       </w:r>
-      <w:hyperlink r:id="rId8" w:history="1">
+      <w:hyperlink r:id="rId10" w:history="1">
         <w:r>
           <w:rPr>
             <w:rStyle w:val="Collegamentoipertestuale"/>
@@ -1921,7 +2007,7 @@
                           </pic:cNvPicPr>
                         </pic:nvPicPr>
                         <pic:blipFill rotWithShape="1">
-                          <a:blip r:embed="rId9" cstate="print">
+                          <a:blip r:embed="rId11" cstate="print">
                             <a:extLst>
                               <a:ext uri="{28A0092B-C50C-407E-A947-70E740481C1C}">
                                 <a14:useLocalDpi xmlns:a14="http://schemas.microsoft.com/office/drawing/2010/main" val="0"/>
@@ -2021,7 +2107,7 @@
                   <o:lock v:ext="edit" aspectratio="t"/>
                 </v:shapetype>
                 <v:shape id="Immagine 4" o:spid="_x0000_s1028" type="#_x0000_t75" style="position:absolute;left:7235;width:42850;height:21348;visibility:visible;mso-wrap-style:square" o:gfxdata="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">
-                  <v:imagedata r:id="rId10" o:title="" croptop="8654f" cropbottom="3463f" cropleft="5470f" cropright="6954f"/>
+                  <v:imagedata r:id="rId12" o:title="" croptop="8654f" cropbottom="3463f" cropleft="5470f" cropright="6954f"/>
                 </v:shape>
                 <v:shapetype id="_x0000_t202" coordsize="21600,21600" o:spt="202" path="m,l,21600r21600,l21600,xe">
                   <v:stroke joinstyle="miter"/>
@@ -2325,7 +2411,7 @@
                     <pic:cNvPicPr/>
                   </pic:nvPicPr>
                   <pic:blipFill>
-                    <a:blip r:embed="rId11"/>
+                    <a:blip r:embed="rId13"/>
                     <a:stretch>
                       <a:fillRect/>
                     </a:stretch>
@@ -2475,7 +2561,7 @@
                     </pic:cNvPicPr>
                   </pic:nvPicPr>
                   <pic:blipFill>
-                    <a:blip r:embed="rId12" cstate="print">
+                    <a:blip r:embed="rId14" cstate="print">
                       <a:extLst>
                         <a:ext uri="{28A0092B-C50C-407E-A947-70E740481C1C}">
                           <a14:useLocalDpi xmlns:a14="http://schemas.microsoft.com/office/drawing/2010/main" val="0"/>
@@ -2691,7 +2777,7 @@
                     <pic:cNvPicPr/>
                   </pic:nvPicPr>
                   <pic:blipFill>
-                    <a:blip r:embed="rId13"/>
+                    <a:blip r:embed="rId15"/>
                     <a:stretch>
                       <a:fillRect/>
                     </a:stretch>
@@ -6944,7 +7030,7 @@
         </w:rPr>
         <w:t xml:space="preserve"> è possibile avviare il meta-interprete Ailog, di cui è possibile trovare la documentazione al link </w:t>
       </w:r>
-      <w:hyperlink r:id="rId14" w:history="1">
+      <w:hyperlink r:id="rId16" w:history="1">
         <w:r>
           <w:rPr>
             <w:rStyle w:val="Collegamentoipertestuale"/>
@@ -7499,7 +7585,7 @@
       </w:pPr>
     </w:p>
     <w:sectPr>
-      <w:footerReference w:type="default" r:id="rId15"/>
+      <w:footerReference w:type="default" r:id="rId17"/>
       <w:pgSz w:w="11906" w:h="16838"/>
       <w:pgMar w:top="1418" w:right="1134" w:bottom="1134" w:left="1134" w:header="709" w:footer="709" w:gutter="0"/>
       <w:cols w:space="708"/>

</xml_diff>